<commit_message>
Fixed typo in lab 3
</commit_message>
<xml_diff>
--- a/Labs/Source/Lab 3- Working with Text Data.docx
+++ b/Labs/Source/Lab 3- Working with Text Data.docx
@@ -1,6 +1,6 @@
 
 <file path=word/document.xml><?xml version="1.0" encoding="utf-8"?>
-<w:document xmlns:wpc="http://schemas.microsoft.com/office/word/2010/wordprocessingCanvas" xmlns:cx="http://schemas.microsoft.com/office/drawing/2014/chartex" xmlns:cx1="http://schemas.microsoft.com/office/drawing/2015/9/8/chartex" xmlns:cx2="http://schemas.microsoft.com/office/drawing/2015/10/21/chartex" xmlns:cx3="http://schemas.microsoft.com/office/drawing/2016/5/9/chartex" xmlns:cx4="http://schemas.microsoft.com/office/drawing/2016/5/10/chartex" xmlns:cx5="http://schemas.microsoft.com/office/drawing/2016/5/11/chartex" xmlns:mc="http://schemas.openxmlformats.org/markup-compatibility/2006" xmlns:o="urn:schemas-microsoft-com:office:office" xmlns:r="http://schemas.openxmlformats.org/officeDocument/2006/relationships" xmlns:m="http://schemas.openxmlformats.org/officeDocument/2006/math" xmlns:v="urn:schemas-microsoft-com:vml" xmlns:wp14="http://schemas.microsoft.com/office/word/2010/wordprocessingDrawing" xmlns:wp="http://schemas.openxmlformats.org/drawingml/2006/wordprocessingDrawing" xmlns:w10="urn:schemas-microsoft-com:office:word" xmlns:w="http://schemas.openxmlformats.org/wordprocessingml/2006/main" xmlns:w14="http://schemas.microsoft.com/office/word/2010/wordml" xmlns:w15="http://schemas.microsoft.com/office/word/2012/wordml" xmlns:w16se="http://schemas.microsoft.com/office/word/2015/wordml/symex" xmlns:wpg="http://schemas.microsoft.com/office/word/2010/wordprocessingGroup" xmlns:wpi="http://schemas.microsoft.com/office/word/2010/wordprocessingInk" xmlns:wne="http://schemas.microsoft.com/office/word/2006/wordml" xmlns:wps="http://schemas.microsoft.com/office/word/2010/wordprocessingShape" mc:Ignorable="w14 w15 w16se wp14">
+<w:document xmlns:wpc="http://schemas.microsoft.com/office/word/2010/wordprocessingCanvas" xmlns:cx="http://schemas.microsoft.com/office/drawing/2014/chartex" xmlns:cx1="http://schemas.microsoft.com/office/drawing/2015/9/8/chartex" xmlns:cx2="http://schemas.microsoft.com/office/drawing/2015/10/21/chartex" xmlns:cx3="http://schemas.microsoft.com/office/drawing/2016/5/9/chartex" xmlns:cx4="http://schemas.microsoft.com/office/drawing/2016/5/10/chartex" xmlns:cx5="http://schemas.microsoft.com/office/drawing/2016/5/11/chartex" xmlns:cx6="http://schemas.microsoft.com/office/drawing/2016/5/12/chartex" xmlns:cx7="http://schemas.microsoft.com/office/drawing/2016/5/13/chartex" xmlns:cx8="http://schemas.microsoft.com/office/drawing/2016/5/14/chartex" xmlns:mc="http://schemas.openxmlformats.org/markup-compatibility/2006" xmlns:aink="http://schemas.microsoft.com/office/drawing/2016/ink" xmlns:am3d="http://schemas.microsoft.com/office/drawing/2017/model3d" xmlns:o="urn:schemas-microsoft-com:office:office" xmlns:r="http://schemas.openxmlformats.org/officeDocument/2006/relationships" xmlns:m="http://schemas.openxmlformats.org/officeDocument/2006/math" xmlns:v="urn:schemas-microsoft-com:vml" xmlns:wp14="http://schemas.microsoft.com/office/word/2010/wordprocessingDrawing" xmlns:wp="http://schemas.openxmlformats.org/drawingml/2006/wordprocessingDrawing" xmlns:w10="urn:schemas-microsoft-com:office:word" xmlns:w="http://schemas.openxmlformats.org/wordprocessingml/2006/main" xmlns:w14="http://schemas.microsoft.com/office/word/2010/wordml" xmlns:w15="http://schemas.microsoft.com/office/word/2012/wordml" xmlns:w16se="http://schemas.microsoft.com/office/word/2015/wordml/symex" xmlns:wpg="http://schemas.microsoft.com/office/word/2010/wordprocessingGroup" xmlns:wpi="http://schemas.microsoft.com/office/word/2010/wordprocessingInk" xmlns:wne="http://schemas.microsoft.com/office/word/2006/wordml" xmlns:wps="http://schemas.microsoft.com/office/word/2010/wordprocessingShape" mc:Ignorable="w14 w15 w16se wp14">
   <w:body>
     <w:p>
       <w:pPr>
@@ -2190,7 +2190,15 @@
         <w:t>Code</w:t>
       </w:r>
       <w:r>
-        <w:t xml:space="preserve"> to Work with the Time Series Data</w:t>
+        <w:t xml:space="preserve"> to Work with the </w:t>
+      </w:r>
+      <w:r>
+        <w:t>Text</w:t>
+      </w:r>
+      <w:bookmarkStart w:id="0" w:name="_GoBack"/>
+      <w:bookmarkEnd w:id="0"/>
+      <w:r>
+        <w:t xml:space="preserve"> Data</w:t>
       </w:r>
     </w:p>
     <w:p>
@@ -6659,8 +6667,6 @@
         </w:rPr>
         <w:t xml:space="preserve"> box is checked. </w:t>
       </w:r>
-      <w:bookmarkStart w:id="0" w:name="_GoBack"/>
-      <w:bookmarkEnd w:id="0"/>
     </w:p>
     <w:p>
       <w:pPr>
@@ -7010,7 +7016,7 @@
 </file>
 
 <file path=word/endnotes.xml><?xml version="1.0" encoding="utf-8"?>
-<w:endnotes xmlns:wpc="http://schemas.microsoft.com/office/word/2010/wordprocessingCanvas" xmlns:cx="http://schemas.microsoft.com/office/drawing/2014/chartex" xmlns:cx1="http://schemas.microsoft.com/office/drawing/2015/9/8/chartex" xmlns:cx2="http://schemas.microsoft.com/office/drawing/2015/10/21/chartex" xmlns:cx3="http://schemas.microsoft.com/office/drawing/2016/5/9/chartex" xmlns:cx4="http://schemas.microsoft.com/office/drawing/2016/5/10/chartex" xmlns:cx5="http://schemas.microsoft.com/office/drawing/2016/5/11/chartex" xmlns:mc="http://schemas.openxmlformats.org/markup-compatibility/2006" xmlns:o="urn:schemas-microsoft-com:office:office" xmlns:r="http://schemas.openxmlformats.org/officeDocument/2006/relationships" xmlns:m="http://schemas.openxmlformats.org/officeDocument/2006/math" xmlns:v="urn:schemas-microsoft-com:vml" xmlns:wp14="http://schemas.microsoft.com/office/word/2010/wordprocessingDrawing" xmlns:wp="http://schemas.openxmlformats.org/drawingml/2006/wordprocessingDrawing" xmlns:w10="urn:schemas-microsoft-com:office:word" xmlns:w="http://schemas.openxmlformats.org/wordprocessingml/2006/main" xmlns:w14="http://schemas.microsoft.com/office/word/2010/wordml" xmlns:w15="http://schemas.microsoft.com/office/word/2012/wordml" xmlns:w16se="http://schemas.microsoft.com/office/word/2015/wordml/symex" xmlns:wpg="http://schemas.microsoft.com/office/word/2010/wordprocessingGroup" xmlns:wpi="http://schemas.microsoft.com/office/word/2010/wordprocessingInk" xmlns:wne="http://schemas.microsoft.com/office/word/2006/wordml" xmlns:wps="http://schemas.microsoft.com/office/word/2010/wordprocessingShape" mc:Ignorable="w14 w15 w16se wp14">
+<w:endnotes xmlns:wpc="http://schemas.microsoft.com/office/word/2010/wordprocessingCanvas" xmlns:cx="http://schemas.microsoft.com/office/drawing/2014/chartex" xmlns:cx1="http://schemas.microsoft.com/office/drawing/2015/9/8/chartex" xmlns:cx2="http://schemas.microsoft.com/office/drawing/2015/10/21/chartex" xmlns:cx3="http://schemas.microsoft.com/office/drawing/2016/5/9/chartex" xmlns:cx4="http://schemas.microsoft.com/office/drawing/2016/5/10/chartex" xmlns:cx5="http://schemas.microsoft.com/office/drawing/2016/5/11/chartex" xmlns:cx6="http://schemas.microsoft.com/office/drawing/2016/5/12/chartex" xmlns:cx7="http://schemas.microsoft.com/office/drawing/2016/5/13/chartex" xmlns:cx8="http://schemas.microsoft.com/office/drawing/2016/5/14/chartex" xmlns:mc="http://schemas.openxmlformats.org/markup-compatibility/2006" xmlns:aink="http://schemas.microsoft.com/office/drawing/2016/ink" xmlns:am3d="http://schemas.microsoft.com/office/drawing/2017/model3d" xmlns:o="urn:schemas-microsoft-com:office:office" xmlns:r="http://schemas.openxmlformats.org/officeDocument/2006/relationships" xmlns:m="http://schemas.openxmlformats.org/officeDocument/2006/math" xmlns:v="urn:schemas-microsoft-com:vml" xmlns:wp14="http://schemas.microsoft.com/office/word/2010/wordprocessingDrawing" xmlns:wp="http://schemas.openxmlformats.org/drawingml/2006/wordprocessingDrawing" xmlns:w10="urn:schemas-microsoft-com:office:word" xmlns:w="http://schemas.openxmlformats.org/wordprocessingml/2006/main" xmlns:w14="http://schemas.microsoft.com/office/word/2010/wordml" xmlns:w15="http://schemas.microsoft.com/office/word/2012/wordml" xmlns:w16se="http://schemas.microsoft.com/office/word/2015/wordml/symex" xmlns:wpg="http://schemas.microsoft.com/office/word/2010/wordprocessingGroup" xmlns:wpi="http://schemas.microsoft.com/office/word/2010/wordprocessingInk" xmlns:wne="http://schemas.microsoft.com/office/word/2006/wordml" xmlns:wps="http://schemas.microsoft.com/office/word/2010/wordprocessingShape" mc:Ignorable="w14 w15 w16se wp14">
   <w:endnote w:type="separator" w:id="-1">
     <w:p>
       <w:pPr>
@@ -7035,7 +7041,7 @@
 </file>
 
 <file path=word/footer1.xml><?xml version="1.0" encoding="utf-8"?>
-<w:ftr xmlns:wpc="http://schemas.microsoft.com/office/word/2010/wordprocessingCanvas" xmlns:cx="http://schemas.microsoft.com/office/drawing/2014/chartex" xmlns:cx1="http://schemas.microsoft.com/office/drawing/2015/9/8/chartex" xmlns:cx2="http://schemas.microsoft.com/office/drawing/2015/10/21/chartex" xmlns:cx3="http://schemas.microsoft.com/office/drawing/2016/5/9/chartex" xmlns:cx4="http://schemas.microsoft.com/office/drawing/2016/5/10/chartex" xmlns:cx5="http://schemas.microsoft.com/office/drawing/2016/5/11/chartex" xmlns:mc="http://schemas.openxmlformats.org/markup-compatibility/2006" xmlns:o="urn:schemas-microsoft-com:office:office" xmlns:r="http://schemas.openxmlformats.org/officeDocument/2006/relationships" xmlns:m="http://schemas.openxmlformats.org/officeDocument/2006/math" xmlns:v="urn:schemas-microsoft-com:vml" xmlns:wp14="http://schemas.microsoft.com/office/word/2010/wordprocessingDrawing" xmlns:wp="http://schemas.openxmlformats.org/drawingml/2006/wordprocessingDrawing" xmlns:w10="urn:schemas-microsoft-com:office:word" xmlns:w="http://schemas.openxmlformats.org/wordprocessingml/2006/main" xmlns:w14="http://schemas.microsoft.com/office/word/2010/wordml" xmlns:w15="http://schemas.microsoft.com/office/word/2012/wordml" xmlns:w16se="http://schemas.microsoft.com/office/word/2015/wordml/symex" xmlns:wpg="http://schemas.microsoft.com/office/word/2010/wordprocessingGroup" xmlns:wpi="http://schemas.microsoft.com/office/word/2010/wordprocessingInk" xmlns:wne="http://schemas.microsoft.com/office/word/2006/wordml" xmlns:wps="http://schemas.microsoft.com/office/word/2010/wordprocessingShape" mc:Ignorable="w14 w15 w16se wp14">
+<w:ftr xmlns:wpc="http://schemas.microsoft.com/office/word/2010/wordprocessingCanvas" xmlns:cx="http://schemas.microsoft.com/office/drawing/2014/chartex" xmlns:cx1="http://schemas.microsoft.com/office/drawing/2015/9/8/chartex" xmlns:cx2="http://schemas.microsoft.com/office/drawing/2015/10/21/chartex" xmlns:cx3="http://schemas.microsoft.com/office/drawing/2016/5/9/chartex" xmlns:cx4="http://schemas.microsoft.com/office/drawing/2016/5/10/chartex" xmlns:cx5="http://schemas.microsoft.com/office/drawing/2016/5/11/chartex" xmlns:cx6="http://schemas.microsoft.com/office/drawing/2016/5/12/chartex" xmlns:cx7="http://schemas.microsoft.com/office/drawing/2016/5/13/chartex" xmlns:cx8="http://schemas.microsoft.com/office/drawing/2016/5/14/chartex" xmlns:mc="http://schemas.openxmlformats.org/markup-compatibility/2006" xmlns:aink="http://schemas.microsoft.com/office/drawing/2016/ink" xmlns:am3d="http://schemas.microsoft.com/office/drawing/2017/model3d" xmlns:o="urn:schemas-microsoft-com:office:office" xmlns:r="http://schemas.openxmlformats.org/officeDocument/2006/relationships" xmlns:m="http://schemas.openxmlformats.org/officeDocument/2006/math" xmlns:v="urn:schemas-microsoft-com:vml" xmlns:wp14="http://schemas.microsoft.com/office/word/2010/wordprocessingDrawing" xmlns:wp="http://schemas.openxmlformats.org/drawingml/2006/wordprocessingDrawing" xmlns:w10="urn:schemas-microsoft-com:office:word" xmlns:w="http://schemas.openxmlformats.org/wordprocessingml/2006/main" xmlns:w14="http://schemas.microsoft.com/office/word/2010/wordml" xmlns:w15="http://schemas.microsoft.com/office/word/2012/wordml" xmlns:w16se="http://schemas.microsoft.com/office/word/2015/wordml/symex" xmlns:wpg="http://schemas.microsoft.com/office/word/2010/wordprocessingGroup" xmlns:wpi="http://schemas.microsoft.com/office/word/2010/wordprocessingInk" xmlns:wne="http://schemas.microsoft.com/office/word/2006/wordml" xmlns:wps="http://schemas.microsoft.com/office/word/2010/wordprocessingShape" mc:Ignorable="w14 w15 w16se wp14">
   <w:p>
     <w:pPr>
       <w:pStyle w:val="Footer"/>
@@ -7045,7 +7051,7 @@
 </file>
 
 <file path=word/footer2.xml><?xml version="1.0" encoding="utf-8"?>
-<w:ftr xmlns:wpc="http://schemas.microsoft.com/office/word/2010/wordprocessingCanvas" xmlns:cx="http://schemas.microsoft.com/office/drawing/2014/chartex" xmlns:cx1="http://schemas.microsoft.com/office/drawing/2015/9/8/chartex" xmlns:cx2="http://schemas.microsoft.com/office/drawing/2015/10/21/chartex" xmlns:cx3="http://schemas.microsoft.com/office/drawing/2016/5/9/chartex" xmlns:cx4="http://schemas.microsoft.com/office/drawing/2016/5/10/chartex" xmlns:cx5="http://schemas.microsoft.com/office/drawing/2016/5/11/chartex" xmlns:mc="http://schemas.openxmlformats.org/markup-compatibility/2006" xmlns:o="urn:schemas-microsoft-com:office:office" xmlns:r="http://schemas.openxmlformats.org/officeDocument/2006/relationships" xmlns:m="http://schemas.openxmlformats.org/officeDocument/2006/math" xmlns:v="urn:schemas-microsoft-com:vml" xmlns:wp14="http://schemas.microsoft.com/office/word/2010/wordprocessingDrawing" xmlns:wp="http://schemas.openxmlformats.org/drawingml/2006/wordprocessingDrawing" xmlns:w10="urn:schemas-microsoft-com:office:word" xmlns:w="http://schemas.openxmlformats.org/wordprocessingml/2006/main" xmlns:w14="http://schemas.microsoft.com/office/word/2010/wordml" xmlns:w15="http://schemas.microsoft.com/office/word/2012/wordml" xmlns:w16se="http://schemas.microsoft.com/office/word/2015/wordml/symex" xmlns:wpg="http://schemas.microsoft.com/office/word/2010/wordprocessingGroup" xmlns:wpi="http://schemas.microsoft.com/office/word/2010/wordprocessingInk" xmlns:wne="http://schemas.microsoft.com/office/word/2006/wordml" xmlns:wps="http://schemas.microsoft.com/office/word/2010/wordprocessingShape" mc:Ignorable="w14 w15 w16se wp14">
+<w:ftr xmlns:wpc="http://schemas.microsoft.com/office/word/2010/wordprocessingCanvas" xmlns:cx="http://schemas.microsoft.com/office/drawing/2014/chartex" xmlns:cx1="http://schemas.microsoft.com/office/drawing/2015/9/8/chartex" xmlns:cx2="http://schemas.microsoft.com/office/drawing/2015/10/21/chartex" xmlns:cx3="http://schemas.microsoft.com/office/drawing/2016/5/9/chartex" xmlns:cx4="http://schemas.microsoft.com/office/drawing/2016/5/10/chartex" xmlns:cx5="http://schemas.microsoft.com/office/drawing/2016/5/11/chartex" xmlns:cx6="http://schemas.microsoft.com/office/drawing/2016/5/12/chartex" xmlns:cx7="http://schemas.microsoft.com/office/drawing/2016/5/13/chartex" xmlns:cx8="http://schemas.microsoft.com/office/drawing/2016/5/14/chartex" xmlns:mc="http://schemas.openxmlformats.org/markup-compatibility/2006" xmlns:aink="http://schemas.microsoft.com/office/drawing/2016/ink" xmlns:am3d="http://schemas.microsoft.com/office/drawing/2017/model3d" xmlns:o="urn:schemas-microsoft-com:office:office" xmlns:r="http://schemas.openxmlformats.org/officeDocument/2006/relationships" xmlns:m="http://schemas.openxmlformats.org/officeDocument/2006/math" xmlns:v="urn:schemas-microsoft-com:vml" xmlns:wp14="http://schemas.microsoft.com/office/word/2010/wordprocessingDrawing" xmlns:wp="http://schemas.openxmlformats.org/drawingml/2006/wordprocessingDrawing" xmlns:w10="urn:schemas-microsoft-com:office:word" xmlns:w="http://schemas.openxmlformats.org/wordprocessingml/2006/main" xmlns:w14="http://schemas.microsoft.com/office/word/2010/wordml" xmlns:w15="http://schemas.microsoft.com/office/word/2012/wordml" xmlns:w16se="http://schemas.microsoft.com/office/word/2015/wordml/symex" xmlns:wpg="http://schemas.microsoft.com/office/word/2010/wordprocessingGroup" xmlns:wpi="http://schemas.microsoft.com/office/word/2010/wordprocessingInk" xmlns:wne="http://schemas.microsoft.com/office/word/2006/wordml" xmlns:wps="http://schemas.microsoft.com/office/word/2010/wordprocessingShape" mc:Ignorable="w14 w15 w16se wp14">
   <w:p>
     <w:pPr>
       <w:pStyle w:val="Footer"/>
@@ -7055,7 +7061,7 @@
 </file>
 
 <file path=word/footer3.xml><?xml version="1.0" encoding="utf-8"?>
-<w:ftr xmlns:wpc="http://schemas.microsoft.com/office/word/2010/wordprocessingCanvas" xmlns:cx="http://schemas.microsoft.com/office/drawing/2014/chartex" xmlns:cx1="http://schemas.microsoft.com/office/drawing/2015/9/8/chartex" xmlns:cx2="http://schemas.microsoft.com/office/drawing/2015/10/21/chartex" xmlns:cx3="http://schemas.microsoft.com/office/drawing/2016/5/9/chartex" xmlns:cx4="http://schemas.microsoft.com/office/drawing/2016/5/10/chartex" xmlns:cx5="http://schemas.microsoft.com/office/drawing/2016/5/11/chartex" xmlns:mc="http://schemas.openxmlformats.org/markup-compatibility/2006" xmlns:o="urn:schemas-microsoft-com:office:office" xmlns:r="http://schemas.openxmlformats.org/officeDocument/2006/relationships" xmlns:m="http://schemas.openxmlformats.org/officeDocument/2006/math" xmlns:v="urn:schemas-microsoft-com:vml" xmlns:wp14="http://schemas.microsoft.com/office/word/2010/wordprocessingDrawing" xmlns:wp="http://schemas.openxmlformats.org/drawingml/2006/wordprocessingDrawing" xmlns:w10="urn:schemas-microsoft-com:office:word" xmlns:w="http://schemas.openxmlformats.org/wordprocessingml/2006/main" xmlns:w14="http://schemas.microsoft.com/office/word/2010/wordml" xmlns:w15="http://schemas.microsoft.com/office/word/2012/wordml" xmlns:w16se="http://schemas.microsoft.com/office/word/2015/wordml/symex" xmlns:wpg="http://schemas.microsoft.com/office/word/2010/wordprocessingGroup" xmlns:wpi="http://schemas.microsoft.com/office/word/2010/wordprocessingInk" xmlns:wne="http://schemas.microsoft.com/office/word/2006/wordml" xmlns:wps="http://schemas.microsoft.com/office/word/2010/wordprocessingShape" mc:Ignorable="w14 w15 w16se wp14">
+<w:ftr xmlns:wpc="http://schemas.microsoft.com/office/word/2010/wordprocessingCanvas" xmlns:cx="http://schemas.microsoft.com/office/drawing/2014/chartex" xmlns:cx1="http://schemas.microsoft.com/office/drawing/2015/9/8/chartex" xmlns:cx2="http://schemas.microsoft.com/office/drawing/2015/10/21/chartex" xmlns:cx3="http://schemas.microsoft.com/office/drawing/2016/5/9/chartex" xmlns:cx4="http://schemas.microsoft.com/office/drawing/2016/5/10/chartex" xmlns:cx5="http://schemas.microsoft.com/office/drawing/2016/5/11/chartex" xmlns:cx6="http://schemas.microsoft.com/office/drawing/2016/5/12/chartex" xmlns:cx7="http://schemas.microsoft.com/office/drawing/2016/5/13/chartex" xmlns:cx8="http://schemas.microsoft.com/office/drawing/2016/5/14/chartex" xmlns:mc="http://schemas.openxmlformats.org/markup-compatibility/2006" xmlns:aink="http://schemas.microsoft.com/office/drawing/2016/ink" xmlns:am3d="http://schemas.microsoft.com/office/drawing/2017/model3d" xmlns:o="urn:schemas-microsoft-com:office:office" xmlns:r="http://schemas.openxmlformats.org/officeDocument/2006/relationships" xmlns:m="http://schemas.openxmlformats.org/officeDocument/2006/math" xmlns:v="urn:schemas-microsoft-com:vml" xmlns:wp14="http://schemas.microsoft.com/office/word/2010/wordprocessingDrawing" xmlns:wp="http://schemas.openxmlformats.org/drawingml/2006/wordprocessingDrawing" xmlns:w10="urn:schemas-microsoft-com:office:word" xmlns:w="http://schemas.openxmlformats.org/wordprocessingml/2006/main" xmlns:w14="http://schemas.microsoft.com/office/word/2010/wordml" xmlns:w15="http://schemas.microsoft.com/office/word/2012/wordml" xmlns:w16se="http://schemas.microsoft.com/office/word/2015/wordml/symex" xmlns:wpg="http://schemas.microsoft.com/office/word/2010/wordprocessingGroup" xmlns:wpi="http://schemas.microsoft.com/office/word/2010/wordprocessingInk" xmlns:wne="http://schemas.microsoft.com/office/word/2006/wordml" xmlns:wps="http://schemas.microsoft.com/office/word/2010/wordprocessingShape" mc:Ignorable="w14 w15 w16se wp14">
   <w:p>
     <w:pPr>
       <w:pStyle w:val="Footer"/>
@@ -7065,7 +7071,7 @@
 </file>
 
 <file path=word/footnotes.xml><?xml version="1.0" encoding="utf-8"?>
-<w:footnotes xmlns:wpc="http://schemas.microsoft.com/office/word/2010/wordprocessingCanvas" xmlns:cx="http://schemas.microsoft.com/office/drawing/2014/chartex" xmlns:cx1="http://schemas.microsoft.com/office/drawing/2015/9/8/chartex" xmlns:cx2="http://schemas.microsoft.com/office/drawing/2015/10/21/chartex" xmlns:cx3="http://schemas.microsoft.com/office/drawing/2016/5/9/chartex" xmlns:cx4="http://schemas.microsoft.com/office/drawing/2016/5/10/chartex" xmlns:cx5="http://schemas.microsoft.com/office/drawing/2016/5/11/chartex" xmlns:mc="http://schemas.openxmlformats.org/markup-compatibility/2006" xmlns:o="urn:schemas-microsoft-com:office:office" xmlns:r="http://schemas.openxmlformats.org/officeDocument/2006/relationships" xmlns:m="http://schemas.openxmlformats.org/officeDocument/2006/math" xmlns:v="urn:schemas-microsoft-com:vml" xmlns:wp14="http://schemas.microsoft.com/office/word/2010/wordprocessingDrawing" xmlns:wp="http://schemas.openxmlformats.org/drawingml/2006/wordprocessingDrawing" xmlns:w10="urn:schemas-microsoft-com:office:word" xmlns:w="http://schemas.openxmlformats.org/wordprocessingml/2006/main" xmlns:w14="http://schemas.microsoft.com/office/word/2010/wordml" xmlns:w15="http://schemas.microsoft.com/office/word/2012/wordml" xmlns:w16se="http://schemas.microsoft.com/office/word/2015/wordml/symex" xmlns:wpg="http://schemas.microsoft.com/office/word/2010/wordprocessingGroup" xmlns:wpi="http://schemas.microsoft.com/office/word/2010/wordprocessingInk" xmlns:wne="http://schemas.microsoft.com/office/word/2006/wordml" xmlns:wps="http://schemas.microsoft.com/office/word/2010/wordprocessingShape" mc:Ignorable="w14 w15 w16se wp14">
+<w:footnotes xmlns:wpc="http://schemas.microsoft.com/office/word/2010/wordprocessingCanvas" xmlns:cx="http://schemas.microsoft.com/office/drawing/2014/chartex" xmlns:cx1="http://schemas.microsoft.com/office/drawing/2015/9/8/chartex" xmlns:cx2="http://schemas.microsoft.com/office/drawing/2015/10/21/chartex" xmlns:cx3="http://schemas.microsoft.com/office/drawing/2016/5/9/chartex" xmlns:cx4="http://schemas.microsoft.com/office/drawing/2016/5/10/chartex" xmlns:cx5="http://schemas.microsoft.com/office/drawing/2016/5/11/chartex" xmlns:cx6="http://schemas.microsoft.com/office/drawing/2016/5/12/chartex" xmlns:cx7="http://schemas.microsoft.com/office/drawing/2016/5/13/chartex" xmlns:cx8="http://schemas.microsoft.com/office/drawing/2016/5/14/chartex" xmlns:mc="http://schemas.openxmlformats.org/markup-compatibility/2006" xmlns:aink="http://schemas.microsoft.com/office/drawing/2016/ink" xmlns:am3d="http://schemas.microsoft.com/office/drawing/2017/model3d" xmlns:o="urn:schemas-microsoft-com:office:office" xmlns:r="http://schemas.openxmlformats.org/officeDocument/2006/relationships" xmlns:m="http://schemas.openxmlformats.org/officeDocument/2006/math" xmlns:v="urn:schemas-microsoft-com:vml" xmlns:wp14="http://schemas.microsoft.com/office/word/2010/wordprocessingDrawing" xmlns:wp="http://schemas.openxmlformats.org/drawingml/2006/wordprocessingDrawing" xmlns:w10="urn:schemas-microsoft-com:office:word" xmlns:w="http://schemas.openxmlformats.org/wordprocessingml/2006/main" xmlns:w14="http://schemas.microsoft.com/office/word/2010/wordml" xmlns:w15="http://schemas.microsoft.com/office/word/2012/wordml" xmlns:w16se="http://schemas.microsoft.com/office/word/2015/wordml/symex" xmlns:wpg="http://schemas.microsoft.com/office/word/2010/wordprocessingGroup" xmlns:wpi="http://schemas.microsoft.com/office/word/2010/wordprocessingInk" xmlns:wne="http://schemas.microsoft.com/office/word/2006/wordml" xmlns:wps="http://schemas.microsoft.com/office/word/2010/wordprocessingShape" mc:Ignorable="w14 w15 w16se wp14">
   <w:footnote w:type="separator" w:id="-1">
     <w:p>
       <w:pPr>
@@ -7090,7 +7096,7 @@
 </file>
 
 <file path=word/header1.xml><?xml version="1.0" encoding="utf-8"?>
-<w:hdr xmlns:wpc="http://schemas.microsoft.com/office/word/2010/wordprocessingCanvas" xmlns:cx="http://schemas.microsoft.com/office/drawing/2014/chartex" xmlns:cx1="http://schemas.microsoft.com/office/drawing/2015/9/8/chartex" xmlns:cx2="http://schemas.microsoft.com/office/drawing/2015/10/21/chartex" xmlns:cx3="http://schemas.microsoft.com/office/drawing/2016/5/9/chartex" xmlns:cx4="http://schemas.microsoft.com/office/drawing/2016/5/10/chartex" xmlns:cx5="http://schemas.microsoft.com/office/drawing/2016/5/11/chartex" xmlns:mc="http://schemas.openxmlformats.org/markup-compatibility/2006" xmlns:o="urn:schemas-microsoft-com:office:office" xmlns:r="http://schemas.openxmlformats.org/officeDocument/2006/relationships" xmlns:m="http://schemas.openxmlformats.org/officeDocument/2006/math" xmlns:v="urn:schemas-microsoft-com:vml" xmlns:wp14="http://schemas.microsoft.com/office/word/2010/wordprocessingDrawing" xmlns:wp="http://schemas.openxmlformats.org/drawingml/2006/wordprocessingDrawing" xmlns:w10="urn:schemas-microsoft-com:office:word" xmlns:w="http://schemas.openxmlformats.org/wordprocessingml/2006/main" xmlns:w14="http://schemas.microsoft.com/office/word/2010/wordml" xmlns:w15="http://schemas.microsoft.com/office/word/2012/wordml" xmlns:w16se="http://schemas.microsoft.com/office/word/2015/wordml/symex" xmlns:wpg="http://schemas.microsoft.com/office/word/2010/wordprocessingGroup" xmlns:wpi="http://schemas.microsoft.com/office/word/2010/wordprocessingInk" xmlns:wne="http://schemas.microsoft.com/office/word/2006/wordml" xmlns:wps="http://schemas.microsoft.com/office/word/2010/wordprocessingShape" mc:Ignorable="w14 w15 w16se wp14">
+<w:hdr xmlns:wpc="http://schemas.microsoft.com/office/word/2010/wordprocessingCanvas" xmlns:cx="http://schemas.microsoft.com/office/drawing/2014/chartex" xmlns:cx1="http://schemas.microsoft.com/office/drawing/2015/9/8/chartex" xmlns:cx2="http://schemas.microsoft.com/office/drawing/2015/10/21/chartex" xmlns:cx3="http://schemas.microsoft.com/office/drawing/2016/5/9/chartex" xmlns:cx4="http://schemas.microsoft.com/office/drawing/2016/5/10/chartex" xmlns:cx5="http://schemas.microsoft.com/office/drawing/2016/5/11/chartex" xmlns:cx6="http://schemas.microsoft.com/office/drawing/2016/5/12/chartex" xmlns:cx7="http://schemas.microsoft.com/office/drawing/2016/5/13/chartex" xmlns:cx8="http://schemas.microsoft.com/office/drawing/2016/5/14/chartex" xmlns:mc="http://schemas.openxmlformats.org/markup-compatibility/2006" xmlns:aink="http://schemas.microsoft.com/office/drawing/2016/ink" xmlns:am3d="http://schemas.microsoft.com/office/drawing/2017/model3d" xmlns:o="urn:schemas-microsoft-com:office:office" xmlns:r="http://schemas.openxmlformats.org/officeDocument/2006/relationships" xmlns:m="http://schemas.openxmlformats.org/officeDocument/2006/math" xmlns:v="urn:schemas-microsoft-com:vml" xmlns:wp14="http://schemas.microsoft.com/office/word/2010/wordprocessingDrawing" xmlns:wp="http://schemas.openxmlformats.org/drawingml/2006/wordprocessingDrawing" xmlns:w10="urn:schemas-microsoft-com:office:word" xmlns:w="http://schemas.openxmlformats.org/wordprocessingml/2006/main" xmlns:w14="http://schemas.microsoft.com/office/word/2010/wordml" xmlns:w15="http://schemas.microsoft.com/office/word/2012/wordml" xmlns:w16se="http://schemas.microsoft.com/office/word/2015/wordml/symex" xmlns:wpg="http://schemas.microsoft.com/office/word/2010/wordprocessingGroup" xmlns:wpi="http://schemas.microsoft.com/office/word/2010/wordprocessingInk" xmlns:wne="http://schemas.microsoft.com/office/word/2006/wordml" xmlns:wps="http://schemas.microsoft.com/office/word/2010/wordprocessingShape" mc:Ignorable="w14 w15 w16se wp14">
   <w:p>
     <w:pPr>
       <w:pStyle w:val="Header"/>
@@ -7100,7 +7106,7 @@
 </file>
 
 <file path=word/header2.xml><?xml version="1.0" encoding="utf-8"?>
-<w:hdr xmlns:wpc="http://schemas.microsoft.com/office/word/2010/wordprocessingCanvas" xmlns:cx="http://schemas.microsoft.com/office/drawing/2014/chartex" xmlns:cx1="http://schemas.microsoft.com/office/drawing/2015/9/8/chartex" xmlns:cx2="http://schemas.microsoft.com/office/drawing/2015/10/21/chartex" xmlns:cx3="http://schemas.microsoft.com/office/drawing/2016/5/9/chartex" xmlns:cx4="http://schemas.microsoft.com/office/drawing/2016/5/10/chartex" xmlns:cx5="http://schemas.microsoft.com/office/drawing/2016/5/11/chartex" xmlns:mc="http://schemas.openxmlformats.org/markup-compatibility/2006" xmlns:o="urn:schemas-microsoft-com:office:office" xmlns:r="http://schemas.openxmlformats.org/officeDocument/2006/relationships" xmlns:m="http://schemas.openxmlformats.org/officeDocument/2006/math" xmlns:v="urn:schemas-microsoft-com:vml" xmlns:wp14="http://schemas.microsoft.com/office/word/2010/wordprocessingDrawing" xmlns:wp="http://schemas.openxmlformats.org/drawingml/2006/wordprocessingDrawing" xmlns:w10="urn:schemas-microsoft-com:office:word" xmlns:w="http://schemas.openxmlformats.org/wordprocessingml/2006/main" xmlns:w14="http://schemas.microsoft.com/office/word/2010/wordml" xmlns:w15="http://schemas.microsoft.com/office/word/2012/wordml" xmlns:w16se="http://schemas.microsoft.com/office/word/2015/wordml/symex" xmlns:wpg="http://schemas.microsoft.com/office/word/2010/wordprocessingGroup" xmlns:wpi="http://schemas.microsoft.com/office/word/2010/wordprocessingInk" xmlns:wne="http://schemas.microsoft.com/office/word/2006/wordml" xmlns:wps="http://schemas.microsoft.com/office/word/2010/wordprocessingShape" mc:Ignorable="w14 w15 w16se wp14">
+<w:hdr xmlns:wpc="http://schemas.microsoft.com/office/word/2010/wordprocessingCanvas" xmlns:cx="http://schemas.microsoft.com/office/drawing/2014/chartex" xmlns:cx1="http://schemas.microsoft.com/office/drawing/2015/9/8/chartex" xmlns:cx2="http://schemas.microsoft.com/office/drawing/2015/10/21/chartex" xmlns:cx3="http://schemas.microsoft.com/office/drawing/2016/5/9/chartex" xmlns:cx4="http://schemas.microsoft.com/office/drawing/2016/5/10/chartex" xmlns:cx5="http://schemas.microsoft.com/office/drawing/2016/5/11/chartex" xmlns:cx6="http://schemas.microsoft.com/office/drawing/2016/5/12/chartex" xmlns:cx7="http://schemas.microsoft.com/office/drawing/2016/5/13/chartex" xmlns:cx8="http://schemas.microsoft.com/office/drawing/2016/5/14/chartex" xmlns:mc="http://schemas.openxmlformats.org/markup-compatibility/2006" xmlns:aink="http://schemas.microsoft.com/office/drawing/2016/ink" xmlns:am3d="http://schemas.microsoft.com/office/drawing/2017/model3d" xmlns:o="urn:schemas-microsoft-com:office:office" xmlns:r="http://schemas.openxmlformats.org/officeDocument/2006/relationships" xmlns:m="http://schemas.openxmlformats.org/officeDocument/2006/math" xmlns:v="urn:schemas-microsoft-com:vml" xmlns:wp14="http://schemas.microsoft.com/office/word/2010/wordprocessingDrawing" xmlns:wp="http://schemas.openxmlformats.org/drawingml/2006/wordprocessingDrawing" xmlns:w10="urn:schemas-microsoft-com:office:word" xmlns:w="http://schemas.openxmlformats.org/wordprocessingml/2006/main" xmlns:w14="http://schemas.microsoft.com/office/word/2010/wordml" xmlns:w15="http://schemas.microsoft.com/office/word/2012/wordml" xmlns:w16se="http://schemas.microsoft.com/office/word/2015/wordml/symex" xmlns:wpg="http://schemas.microsoft.com/office/word/2010/wordprocessingGroup" xmlns:wpi="http://schemas.microsoft.com/office/word/2010/wordprocessingInk" xmlns:wne="http://schemas.microsoft.com/office/word/2006/wordml" xmlns:wps="http://schemas.microsoft.com/office/word/2010/wordprocessingShape" mc:Ignorable="w14 w15 w16se wp14">
   <w:p>
     <w:pPr>
       <w:pStyle w:val="Header"/>
@@ -7120,7 +7126,7 @@
 </file>
 
 <file path=word/header3.xml><?xml version="1.0" encoding="utf-8"?>
-<w:hdr xmlns:wpc="http://schemas.microsoft.com/office/word/2010/wordprocessingCanvas" xmlns:cx="http://schemas.microsoft.com/office/drawing/2014/chartex" xmlns:cx1="http://schemas.microsoft.com/office/drawing/2015/9/8/chartex" xmlns:cx2="http://schemas.microsoft.com/office/drawing/2015/10/21/chartex" xmlns:cx3="http://schemas.microsoft.com/office/drawing/2016/5/9/chartex" xmlns:cx4="http://schemas.microsoft.com/office/drawing/2016/5/10/chartex" xmlns:cx5="http://schemas.microsoft.com/office/drawing/2016/5/11/chartex" xmlns:mc="http://schemas.openxmlformats.org/markup-compatibility/2006" xmlns:o="urn:schemas-microsoft-com:office:office" xmlns:r="http://schemas.openxmlformats.org/officeDocument/2006/relationships" xmlns:m="http://schemas.openxmlformats.org/officeDocument/2006/math" xmlns:v="urn:schemas-microsoft-com:vml" xmlns:wp14="http://schemas.microsoft.com/office/word/2010/wordprocessingDrawing" xmlns:wp="http://schemas.openxmlformats.org/drawingml/2006/wordprocessingDrawing" xmlns:w10="urn:schemas-microsoft-com:office:word" xmlns:w="http://schemas.openxmlformats.org/wordprocessingml/2006/main" xmlns:w14="http://schemas.microsoft.com/office/word/2010/wordml" xmlns:w15="http://schemas.microsoft.com/office/word/2012/wordml" xmlns:w16se="http://schemas.microsoft.com/office/word/2015/wordml/symex" xmlns:wpg="http://schemas.microsoft.com/office/word/2010/wordprocessingGroup" xmlns:wpi="http://schemas.microsoft.com/office/word/2010/wordprocessingInk" xmlns:wne="http://schemas.microsoft.com/office/word/2006/wordml" xmlns:wps="http://schemas.microsoft.com/office/word/2010/wordprocessingShape" mc:Ignorable="w14 w15 w16se wp14">
+<w:hdr xmlns:wpc="http://schemas.microsoft.com/office/word/2010/wordprocessingCanvas" xmlns:cx="http://schemas.microsoft.com/office/drawing/2014/chartex" xmlns:cx1="http://schemas.microsoft.com/office/drawing/2015/9/8/chartex" xmlns:cx2="http://schemas.microsoft.com/office/drawing/2015/10/21/chartex" xmlns:cx3="http://schemas.microsoft.com/office/drawing/2016/5/9/chartex" xmlns:cx4="http://schemas.microsoft.com/office/drawing/2016/5/10/chartex" xmlns:cx5="http://schemas.microsoft.com/office/drawing/2016/5/11/chartex" xmlns:cx6="http://schemas.microsoft.com/office/drawing/2016/5/12/chartex" xmlns:cx7="http://schemas.microsoft.com/office/drawing/2016/5/13/chartex" xmlns:cx8="http://schemas.microsoft.com/office/drawing/2016/5/14/chartex" xmlns:mc="http://schemas.openxmlformats.org/markup-compatibility/2006" xmlns:aink="http://schemas.microsoft.com/office/drawing/2016/ink" xmlns:am3d="http://schemas.microsoft.com/office/drawing/2017/model3d" xmlns:o="urn:schemas-microsoft-com:office:office" xmlns:r="http://schemas.openxmlformats.org/officeDocument/2006/relationships" xmlns:m="http://schemas.openxmlformats.org/officeDocument/2006/math" xmlns:v="urn:schemas-microsoft-com:vml" xmlns:wp14="http://schemas.microsoft.com/office/word/2010/wordprocessingDrawing" xmlns:wp="http://schemas.openxmlformats.org/drawingml/2006/wordprocessingDrawing" xmlns:w10="urn:schemas-microsoft-com:office:word" xmlns:w="http://schemas.openxmlformats.org/wordprocessingml/2006/main" xmlns:w14="http://schemas.microsoft.com/office/word/2010/wordml" xmlns:w15="http://schemas.microsoft.com/office/word/2012/wordml" xmlns:w16se="http://schemas.microsoft.com/office/word/2015/wordml/symex" xmlns:wpg="http://schemas.microsoft.com/office/word/2010/wordprocessingGroup" xmlns:wpi="http://schemas.microsoft.com/office/word/2010/wordprocessingInk" xmlns:wne="http://schemas.microsoft.com/office/word/2006/wordml" xmlns:wps="http://schemas.microsoft.com/office/word/2010/wordprocessingShape" mc:Ignorable="w14 w15 w16se wp14">
   <w:p>
     <w:pPr>
       <w:pStyle w:val="Header"/>
@@ -7130,7 +7136,7 @@
 </file>
 
 <file path=word/numbering.xml><?xml version="1.0" encoding="utf-8"?>
-<w:numbering xmlns:wpc="http://schemas.microsoft.com/office/word/2010/wordprocessingCanvas" xmlns:cx="http://schemas.microsoft.com/office/drawing/2014/chartex" xmlns:cx1="http://schemas.microsoft.com/office/drawing/2015/9/8/chartex" xmlns:cx2="http://schemas.microsoft.com/office/drawing/2015/10/21/chartex" xmlns:cx3="http://schemas.microsoft.com/office/drawing/2016/5/9/chartex" xmlns:cx4="http://schemas.microsoft.com/office/drawing/2016/5/10/chartex" xmlns:cx5="http://schemas.microsoft.com/office/drawing/2016/5/11/chartex" xmlns:mc="http://schemas.openxmlformats.org/markup-compatibility/2006" xmlns:o="urn:schemas-microsoft-com:office:office" xmlns:r="http://schemas.openxmlformats.org/officeDocument/2006/relationships" xmlns:m="http://schemas.openxmlformats.org/officeDocument/2006/math" xmlns:v="urn:schemas-microsoft-com:vml" xmlns:wp14="http://schemas.microsoft.com/office/word/2010/wordprocessingDrawing" xmlns:wp="http://schemas.openxmlformats.org/drawingml/2006/wordprocessingDrawing" xmlns:w10="urn:schemas-microsoft-com:office:word" xmlns:w="http://schemas.openxmlformats.org/wordprocessingml/2006/main" xmlns:w14="http://schemas.microsoft.com/office/word/2010/wordml" xmlns:w15="http://schemas.microsoft.com/office/word/2012/wordml" xmlns:w16se="http://schemas.microsoft.com/office/word/2015/wordml/symex" xmlns:wpg="http://schemas.microsoft.com/office/word/2010/wordprocessingGroup" xmlns:wpi="http://schemas.microsoft.com/office/word/2010/wordprocessingInk" xmlns:wne="http://schemas.microsoft.com/office/word/2006/wordml" xmlns:wps="http://schemas.microsoft.com/office/word/2010/wordprocessingShape" mc:Ignorable="w14 w15 w16se wp14">
+<w:numbering xmlns:wpc="http://schemas.microsoft.com/office/word/2010/wordprocessingCanvas" xmlns:cx="http://schemas.microsoft.com/office/drawing/2014/chartex" xmlns:cx1="http://schemas.microsoft.com/office/drawing/2015/9/8/chartex" xmlns:cx2="http://schemas.microsoft.com/office/drawing/2015/10/21/chartex" xmlns:cx3="http://schemas.microsoft.com/office/drawing/2016/5/9/chartex" xmlns:cx4="http://schemas.microsoft.com/office/drawing/2016/5/10/chartex" xmlns:cx5="http://schemas.microsoft.com/office/drawing/2016/5/11/chartex" xmlns:cx6="http://schemas.microsoft.com/office/drawing/2016/5/12/chartex" xmlns:cx7="http://schemas.microsoft.com/office/drawing/2016/5/13/chartex" xmlns:cx8="http://schemas.microsoft.com/office/drawing/2016/5/14/chartex" xmlns:mc="http://schemas.openxmlformats.org/markup-compatibility/2006" xmlns:aink="http://schemas.microsoft.com/office/drawing/2016/ink" xmlns:am3d="http://schemas.microsoft.com/office/drawing/2017/model3d" xmlns:o="urn:schemas-microsoft-com:office:office" xmlns:r="http://schemas.openxmlformats.org/officeDocument/2006/relationships" xmlns:m="http://schemas.openxmlformats.org/officeDocument/2006/math" xmlns:v="urn:schemas-microsoft-com:vml" xmlns:wp14="http://schemas.microsoft.com/office/word/2010/wordprocessingDrawing" xmlns:wp="http://schemas.openxmlformats.org/drawingml/2006/wordprocessingDrawing" xmlns:w10="urn:schemas-microsoft-com:office:word" xmlns:w="http://schemas.openxmlformats.org/wordprocessingml/2006/main" xmlns:w14="http://schemas.microsoft.com/office/word/2010/wordml" xmlns:w15="http://schemas.microsoft.com/office/word/2012/wordml" xmlns:w16se="http://schemas.microsoft.com/office/word/2015/wordml/symex" xmlns:wpg="http://schemas.microsoft.com/office/word/2010/wordprocessingGroup" xmlns:wpi="http://schemas.microsoft.com/office/word/2010/wordprocessingInk" xmlns:wne="http://schemas.microsoft.com/office/word/2006/wordml" xmlns:wps="http://schemas.microsoft.com/office/word/2010/wordprocessingShape" mc:Ignorable="w14 w15 w16se wp14">
   <w:abstractNum w:abstractNumId="0" w15:restartNumberingAfterBreak="0">
     <w:nsid w:val="00597432"/>
     <w:multiLevelType w:val="hybridMultilevel"/>
@@ -10254,7 +10260,7 @@
       </w:pPr>
     </w:pPrDefault>
   </w:docDefaults>
-  <w:latentStyles w:defLockedState="0" w:defUIPriority="99" w:defSemiHidden="0" w:defUnhideWhenUsed="0" w:defQFormat="0" w:count="374">
+  <w:latentStyles w:defLockedState="0" w:defUIPriority="99" w:defSemiHidden="0" w:defUnhideWhenUsed="0" w:defQFormat="0" w:count="375">
     <w:lsdException w:name="Normal" w:uiPriority="0" w:qFormat="1"/>
     <w:lsdException w:name="heading 1" w:uiPriority="9" w:qFormat="1"/>
     <w:lsdException w:name="heading 2" w:semiHidden="1" w:uiPriority="9" w:unhideWhenUsed="1" w:qFormat="1"/>
@@ -10360,7 +10366,6 @@
     <w:lsdException w:name="HTML Sample" w:semiHidden="1" w:unhideWhenUsed="1"/>
     <w:lsdException w:name="HTML Typewriter" w:semiHidden="1" w:unhideWhenUsed="1"/>
     <w:lsdException w:name="HTML Variable" w:semiHidden="1" w:unhideWhenUsed="1"/>
-    <w:lsdException w:name="Normal Table" w:semiHidden="1" w:unhideWhenUsed="1"/>
     <w:lsdException w:name="annotation subject" w:semiHidden="1" w:unhideWhenUsed="1"/>
     <w:lsdException w:name="No List" w:semiHidden="1" w:unhideWhenUsed="1"/>
     <w:lsdException w:name="Outline List 1" w:semiHidden="1" w:unhideWhenUsed="1"/>
@@ -10407,10 +10412,8 @@
     <w:lsdException w:name="Table Subtle 2" w:semiHidden="1" w:unhideWhenUsed="1"/>
     <w:lsdException w:name="Table Web 1" w:semiHidden="1" w:unhideWhenUsed="1"/>
     <w:lsdException w:name="Table Web 2" w:semiHidden="1" w:unhideWhenUsed="1"/>
-    <w:lsdException w:name="Table Web 3" w:semiHidden="1" w:unhideWhenUsed="1"/>
     <w:lsdException w:name="Balloon Text" w:semiHidden="1" w:unhideWhenUsed="1"/>
     <w:lsdException w:name="Table Grid" w:uiPriority="39"/>
-    <w:lsdException w:name="Table Theme" w:semiHidden="1" w:unhideWhenUsed="1"/>
     <w:lsdException w:name="Placeholder Text" w:semiHidden="1"/>
     <w:lsdException w:name="No Spacing" w:uiPriority="1" w:qFormat="1"/>
     <w:lsdException w:name="Light Shading" w:uiPriority="60"/>
@@ -10629,6 +10632,7 @@
     <w:lsdException w:name="Mention" w:semiHidden="1" w:unhideWhenUsed="1"/>
     <w:lsdException w:name="Smart Hyperlink" w:semiHidden="1" w:unhideWhenUsed="1"/>
     <w:lsdException w:name="Hashtag" w:semiHidden="1" w:unhideWhenUsed="1"/>
+    <w:lsdException w:name="Unresolved Mention" w:semiHidden="1" w:unhideWhenUsed="1"/>
   </w:latentStyles>
   <w:style w:type="paragraph" w:default="1" w:styleId="Normal">
     <w:name w:val="Normal"/>
@@ -11363,7 +11367,7 @@
 </file>
 
 <file path=customXml/itemProps1.xml><?xml version="1.0" encoding="utf-8"?>
-<ds:datastoreItem xmlns:ds="http://schemas.openxmlformats.org/officeDocument/2006/customXml" ds:itemID="{F6BA6E5D-22FB-41B7-9BA9-11039DEAA533}">
+<ds:datastoreItem xmlns:ds="http://schemas.openxmlformats.org/officeDocument/2006/customXml" ds:itemID="{B2679D92-1AEE-4527-BAFF-940A7BA798E5}">
   <ds:schemaRefs>
     <ds:schemaRef ds:uri="http://schemas.openxmlformats.org/officeDocument/2006/bibliography"/>
   </ds:schemaRefs>

</xml_diff>